<commit_message>
Prints para o artigo
</commit_message>
<xml_diff>
--- a/artigo/elizabeth_carvalho_PB_TP9_ARTIGO.docx
+++ b/artigo/elizabeth_carvalho_PB_TP9_ARTIGO.docx
@@ -2197,6 +2197,7 @@
         </w:rPr>
         <w:t xml:space="preserve">onta com câmera, </w:t>
       </w:r>
+      <w:proofErr w:type="gramStart"/>
       <w:r>
         <w:rPr>
           <w:i/>
@@ -2205,6 +2206,7 @@
         </w:rPr>
         <w:t>LiDAR</w:t>
       </w:r>
+      <w:proofErr w:type="gramEnd"/>
       <w:r>
         <w:rPr>
           <w:lang w:val="pt-BR"/>
@@ -2311,7 +2313,21 @@
         <w:rPr>
           <w:lang w:val="pt-BR"/>
         </w:rPr>
-        <w:t xml:space="preserve"> que dispõe de módulo Wi-fi integrado permitindo a comunicação via rede, além de ser </w:t>
+        <w:t xml:space="preserve"> que dispõe de módulo </w:t>
+      </w:r>
+      <w:proofErr w:type="spellStart"/>
+      <w:r>
+        <w:rPr>
+          <w:lang w:val="pt-BR"/>
+        </w:rPr>
+        <w:t>Wi-fi</w:t>
+      </w:r>
+      <w:proofErr w:type="spellEnd"/>
+      <w:r>
+        <w:rPr>
+          <w:lang w:val="pt-BR"/>
+        </w:rPr>
+        <w:t xml:space="preserve"> integrado permitindo a comunicação via rede, além de ser </w:t>
       </w:r>
       <w:r>
         <w:rPr>
@@ -2480,19 +2496,7 @@
         <w:rPr>
           <w:lang w:val="pt-BR"/>
         </w:rPr>
-        <w:t>O cenário fictício para esta solução</w:t>
-      </w:r>
-      <w:r>
-        <w:rPr>
-          <w:lang w:val="pt-BR"/>
-        </w:rPr>
-        <w:t xml:space="preserve"> </w:t>
-      </w:r>
-      <w:r>
-        <w:rPr>
-          <w:lang w:val="pt-BR"/>
-        </w:rPr>
-        <w:t>“</w:t>
+        <w:t>O cenário fictício para esta solução “</w:t>
       </w:r>
       <w:r>
         <w:rPr>
@@ -3115,6 +3119,7 @@
         </w:rPr>
         <w:t xml:space="preserve"> [21] (para leitura deste, foi utilizada a biblioteca </w:t>
       </w:r>
+      <w:proofErr w:type="spellStart"/>
       <w:r>
         <w:rPr>
           <w:i/>
@@ -3123,6 +3128,7 @@
         </w:rPr>
         <w:t>PyYAML</w:t>
       </w:r>
+      <w:proofErr w:type="spellEnd"/>
       <w:r>
         <w:rPr>
           <w:lang w:val="pt-BR"/>
@@ -3337,6 +3343,7 @@
         </w:rPr>
         <w:t xml:space="preserve"> meio da ferramenta </w:t>
       </w:r>
+      <w:proofErr w:type="spellStart"/>
       <w:r>
         <w:rPr>
           <w:i/>
@@ -3345,6 +3352,7 @@
         </w:rPr>
         <w:t>RViz</w:t>
       </w:r>
+      <w:proofErr w:type="spellEnd"/>
       <w:r>
         <w:rPr>
           <w:i/>
@@ -3446,8 +3454,16 @@
         <w:rPr>
           <w:lang w:val="pt-BR"/>
         </w:rPr>
-        <w:t>Figura 11: Mapeamento por meio de SLAM utilizando a ferramenta Rviz</w:t>
-      </w:r>
+        <w:t xml:space="preserve">Figura 11: Mapeamento por meio de SLAM utilizando a ferramenta </w:t>
+      </w:r>
+      <w:proofErr w:type="spellStart"/>
+      <w:r>
+        <w:rPr>
+          <w:lang w:val="pt-BR"/>
+        </w:rPr>
+        <w:t>Rviz</w:t>
+      </w:r>
+      <w:proofErr w:type="spellEnd"/>
     </w:p>
     <w:p>
       <w:pPr>
@@ -3798,7 +3814,14 @@
         <w:rPr>
           <w:lang w:val="pt-BR"/>
         </w:rPr>
-        <w:t xml:space="preserve"> do core “m</w:t>
+        <w:t xml:space="preserve"> do core “</w:t>
+      </w:r>
+      <w:proofErr w:type="spellStart"/>
+      <w:r>
+        <w:rPr>
+          <w:lang w:val="pt-BR"/>
+        </w:rPr>
+        <w:t>m</w:t>
       </w:r>
       <w:r>
         <w:rPr>
@@ -3810,7 +3833,14 @@
         <w:rPr>
           <w:lang w:val="pt-BR"/>
         </w:rPr>
-        <w:t>ve_base"</w:t>
+        <w:t>ve_base</w:t>
+      </w:r>
+      <w:proofErr w:type="spellEnd"/>
+      <w:r>
+        <w:rPr>
+          <w:lang w:val="pt-BR"/>
+        </w:rPr>
+        <w:t>"</w:t>
       </w:r>
       <w:r>
         <w:rPr>
@@ -3936,6 +3966,7 @@
         </w:rPr>
         <w:t>“</w:t>
       </w:r>
+      <w:proofErr w:type="spellStart"/>
       <w:r>
         <w:rPr>
           <w:i/>
@@ -3944,6 +3975,7 @@
         </w:rPr>
         <w:t>move_base</w:t>
       </w:r>
+      <w:proofErr w:type="spellEnd"/>
       <w:r>
         <w:rPr>
           <w:lang w:val="pt-BR"/>
@@ -4412,13 +4444,7 @@
         <w:rPr>
           <w:lang w:val="pt-BR"/>
         </w:rPr>
-        <w:t>sistema</w:t>
-      </w:r>
-      <w:r>
-        <w:rPr>
-          <w:lang w:val="pt-BR"/>
-        </w:rPr>
-        <w:t xml:space="preserve"> de localização probabilística para um robô se movendo em 2D. Ele implementa a abordagem de </w:t>
+        <w:t xml:space="preserve">sistema de localização probabilística para um robô se movendo em 2D. Ele implementa a abordagem de </w:t>
       </w:r>
       <w:r>
         <w:rPr>
@@ -4772,8 +4798,16 @@
         <w:rPr>
           <w:lang w:val="pt-BR"/>
         </w:rPr>
-        <w:t>, vista do Rviz</w:t>
-      </w:r>
+        <w:t xml:space="preserve">, vista do </w:t>
+      </w:r>
+      <w:proofErr w:type="spellStart"/>
+      <w:r>
+        <w:rPr>
+          <w:lang w:val="pt-BR"/>
+        </w:rPr>
+        <w:t>Rviz</w:t>
+      </w:r>
+      <w:proofErr w:type="spellEnd"/>
       <w:r>
         <w:rPr>
           <w:lang w:val="pt-BR"/>
@@ -4873,13 +4907,23 @@
         </w:rPr>
         <w:t xml:space="preserve"> que de forma abstraída e resumida fará a leitura das informações de odométricas e publicação no tópico de controle de velocidade. O nó também lê o tópico “</w:t>
       </w:r>
+      <w:proofErr w:type="spellStart"/>
       <w:r>
         <w:rPr>
           <w:i/>
           <w:iCs/>
           <w:lang w:val="pt-BR"/>
         </w:rPr>
-        <w:t>move_base/result</w:t>
+        <w:t>move_base</w:t>
+      </w:r>
+      <w:proofErr w:type="spellEnd"/>
+      <w:r>
+        <w:rPr>
+          <w:i/>
+          <w:iCs/>
+          <w:lang w:val="pt-BR"/>
+        </w:rPr>
+        <w:t>/result</w:t>
       </w:r>
       <w:r>
         <w:rPr>
@@ -5558,7 +5602,27 @@
           <w:spacing w:val="-1"/>
           <w:lang w:val="pt-BR" w:eastAsia="x-none"/>
         </w:rPr>
-        <w:t>/move_base/result</w:t>
+        <w:t>/</w:t>
+      </w:r>
+      <w:proofErr w:type="spellStart"/>
+      <w:r>
+        <w:rPr>
+          <w:i/>
+          <w:iCs/>
+          <w:spacing w:val="-1"/>
+          <w:lang w:val="pt-BR" w:eastAsia="x-none"/>
+        </w:rPr>
+        <w:t>move_base</w:t>
+      </w:r>
+      <w:proofErr w:type="spellEnd"/>
+      <w:r>
+        <w:rPr>
+          <w:i/>
+          <w:iCs/>
+          <w:spacing w:val="-1"/>
+          <w:lang w:val="pt-BR" w:eastAsia="x-none"/>
+        </w:rPr>
+        <w:t>/result</w:t>
       </w:r>
       <w:r>
         <w:rPr>
@@ -5587,9 +5651,9 @@
           <w:lang w:val="pt-BR" w:eastAsia="x-none"/>
         </w:rPr>
         <w:drawing>
-          <wp:inline distT="0" distB="0" distL="0" distR="0" wp14:anchorId="30647990" wp14:editId="6C611C02">
-            <wp:extent cx="3089910" cy="527050"/>
-            <wp:effectExtent l="0" t="0" r="0" b="6350"/>
+          <wp:inline distT="0" distB="0" distL="0" distR="0" wp14:anchorId="30647990" wp14:editId="082FF30D">
+            <wp:extent cx="3089910" cy="491636"/>
+            <wp:effectExtent l="0" t="0" r="0" b="3810"/>
             <wp:docPr id="28" name="Imagem 28"/>
             <wp:cNvGraphicFramePr>
               <a:graphicFrameLocks xmlns:a="http://purl.oclc.org/ooxml/drawingml/main" noChangeAspect="1"/>
@@ -5598,11 +5662,17 @@
               <a:graphicData uri="http://purl.oclc.org/ooxml/drawingml/picture">
                 <pic:pic xmlns:pic="http://purl.oclc.org/ooxml/drawingml/picture">
                   <pic:nvPicPr>
-                    <pic:cNvPr id="1" name=""/>
+                    <pic:cNvPr id="28" name="Imagem 28"/>
                     <pic:cNvPicPr/>
                   </pic:nvPicPr>
                   <pic:blipFill>
-                    <a:blip r:embed="rId30"/>
+                    <a:blip r:embed="rId30" cstate="print">
+                      <a:extLst>
+                        <a:ext uri="{28A0092B-C50C-407E-A947-70E740481C1C}">
+                          <a14:useLocalDpi xmlns:a14="http://schemas.microsoft.com/office/drawing/2010/main" val="0"/>
+                        </a:ext>
+                      </a:extLst>
+                    </a:blip>
                     <a:stretch>
                       <a:fillRect/>
                     </a:stretch>
@@ -5610,7 +5680,7 @@
                   <pic:spPr>
                     <a:xfrm>
                       <a:off x="0" y="0"/>
-                      <a:ext cx="3089910" cy="527050"/>
+                      <a:ext cx="3089910" cy="491636"/>
                     </a:xfrm>
                     <a:prstGeom prst="rect">
                       <a:avLst/>
@@ -5636,7 +5706,21 @@
         <w:rPr>
           <w:lang w:val="pt-BR"/>
         </w:rPr>
-        <w:t>Figura 22: Momento da troca de status do tópico /move_base/result</w:t>
+        <w:t>Figura 22: Momento da troca de status do tópico /</w:t>
+      </w:r>
+      <w:proofErr w:type="spellStart"/>
+      <w:r>
+        <w:rPr>
+          <w:lang w:val="pt-BR"/>
+        </w:rPr>
+        <w:t>move_base</w:t>
+      </w:r>
+      <w:proofErr w:type="spellEnd"/>
+      <w:r>
+        <w:rPr>
+          <w:lang w:val="pt-BR"/>
+        </w:rPr>
+        <w:t>/result</w:t>
       </w:r>
     </w:p>
     <w:p>
@@ -5669,8 +5753,19 @@
           <w:spacing w:val="-1"/>
           <w:lang w:val="pt-BR" w:eastAsia="x-none"/>
         </w:rPr>
-        <w:t>/image_info_tag</w:t>
-      </w:r>
+        <w:t>/</w:t>
+      </w:r>
+      <w:proofErr w:type="spellStart"/>
+      <w:r>
+        <w:rPr>
+          <w:i/>
+          <w:iCs/>
+          <w:spacing w:val="-1"/>
+          <w:lang w:val="pt-BR" w:eastAsia="x-none"/>
+        </w:rPr>
+        <w:t>image_info_tag</w:t>
+      </w:r>
+      <w:proofErr w:type="spellEnd"/>
       <w:r>
         <w:rPr>
           <w:spacing w:val="-1"/>
@@ -5705,9 +5800,9 @@
           <w:lang w:val="pt-BR" w:eastAsia="x-none"/>
         </w:rPr>
         <w:drawing>
-          <wp:inline distT="0" distB="0" distL="0" distR="0" wp14:anchorId="5A0700D4" wp14:editId="10737AEF">
-            <wp:extent cx="3089910" cy="452120"/>
-            <wp:effectExtent l="0" t="0" r="0" b="5080"/>
+          <wp:inline distT="0" distB="0" distL="0" distR="0" wp14:anchorId="5A0700D4" wp14:editId="12667209">
+            <wp:extent cx="3002279" cy="452120"/>
+            <wp:effectExtent l="0" t="0" r="8255" b="5080"/>
             <wp:docPr id="29" name="Imagem 29"/>
             <wp:cNvGraphicFramePr>
               <a:graphicFrameLocks xmlns:a="http://purl.oclc.org/ooxml/drawingml/main" noChangeAspect="1"/>
@@ -5716,11 +5811,17 @@
               <a:graphicData uri="http://purl.oclc.org/ooxml/drawingml/picture">
                 <pic:pic xmlns:pic="http://purl.oclc.org/ooxml/drawingml/picture">
                   <pic:nvPicPr>
-                    <pic:cNvPr id="1" name=""/>
+                    <pic:cNvPr id="29" name="Imagem 29"/>
                     <pic:cNvPicPr/>
                   </pic:nvPicPr>
                   <pic:blipFill>
-                    <a:blip r:embed="rId31"/>
+                    <a:blip r:embed="rId31" cstate="print">
+                      <a:extLst>
+                        <a:ext uri="{28A0092B-C50C-407E-A947-70E740481C1C}">
+                          <a14:useLocalDpi xmlns:a14="http://schemas.microsoft.com/office/drawing/2010/main" val="0"/>
+                        </a:ext>
+                      </a:extLst>
+                    </a:blip>
                     <a:stretch>
                       <a:fillRect/>
                     </a:stretch>
@@ -5728,7 +5829,7 @@
                   <pic:spPr>
                     <a:xfrm>
                       <a:off x="0" y="0"/>
-                      <a:ext cx="3089910" cy="452120"/>
+                      <a:ext cx="3002279" cy="452120"/>
                     </a:xfrm>
                     <a:prstGeom prst="rect">
                       <a:avLst/>
@@ -6484,9 +6585,9 @@
           <w:lang w:val="pt-BR"/>
         </w:rPr>
         <w:drawing>
-          <wp:inline distT="0" distB="0" distL="0" distR="0" wp14:anchorId="010F174B" wp14:editId="32D8AE14">
-            <wp:extent cx="3089910" cy="1724660"/>
-            <wp:effectExtent l="0" t="0" r="0" b="8890"/>
+          <wp:inline distT="0" distB="0" distL="0" distR="0" wp14:anchorId="010F174B" wp14:editId="19C4AD29">
+            <wp:extent cx="3081769" cy="1724660"/>
+            <wp:effectExtent l="0" t="0" r="4445" b="8890"/>
             <wp:docPr id="2036134496" name="Imagem 2036134496"/>
             <wp:cNvGraphicFramePr>
               <a:graphicFrameLocks xmlns:a="http://purl.oclc.org/ooxml/drawingml/main" noChangeAspect="1"/>
@@ -6495,11 +6596,17 @@
               <a:graphicData uri="http://purl.oclc.org/ooxml/drawingml/picture">
                 <pic:pic xmlns:pic="http://purl.oclc.org/ooxml/drawingml/picture">
                   <pic:nvPicPr>
-                    <pic:cNvPr id="1" name=""/>
+                    <pic:cNvPr id="2036134496" name="Imagem 2036134496"/>
                     <pic:cNvPicPr/>
                   </pic:nvPicPr>
                   <pic:blipFill>
-                    <a:blip r:embed="rId37"/>
+                    <a:blip r:embed="rId37" cstate="print">
+                      <a:extLst>
+                        <a:ext uri="{28A0092B-C50C-407E-A947-70E740481C1C}">
+                          <a14:useLocalDpi xmlns:a14="http://schemas.microsoft.com/office/drawing/2010/main" val="0"/>
+                        </a:ext>
+                      </a:extLst>
+                    </a:blip>
                     <a:stretch>
                       <a:fillRect/>
                     </a:stretch>
@@ -6507,7 +6614,7 @@
                   <pic:spPr>
                     <a:xfrm>
                       <a:off x="0" y="0"/>
-                      <a:ext cx="3089910" cy="1724660"/>
+                      <a:ext cx="3081769" cy="1724660"/>
                     </a:xfrm>
                     <a:prstGeom prst="rect">
                       <a:avLst/>
@@ -6545,9 +6652,9 @@
           <w:lang w:val="pt-BR"/>
         </w:rPr>
         <w:drawing>
-          <wp:inline distT="0" distB="0" distL="0" distR="0" wp14:anchorId="7A689474" wp14:editId="1FF2A397">
-            <wp:extent cx="3089910" cy="819150"/>
-            <wp:effectExtent l="0" t="0" r="0" b="0"/>
+          <wp:inline distT="0" distB="0" distL="0" distR="0" wp14:anchorId="7A689474" wp14:editId="0FF39FA9">
+            <wp:extent cx="3089910" cy="792416"/>
+            <wp:effectExtent l="0" t="0" r="0" b="8255"/>
             <wp:docPr id="2036134497" name="Imagem 2036134497"/>
             <wp:cNvGraphicFramePr>
               <a:graphicFrameLocks xmlns:a="http://purl.oclc.org/ooxml/drawingml/main" noChangeAspect="1"/>
@@ -6556,11 +6663,17 @@
               <a:graphicData uri="http://purl.oclc.org/ooxml/drawingml/picture">
                 <pic:pic xmlns:pic="http://purl.oclc.org/ooxml/drawingml/picture">
                   <pic:nvPicPr>
-                    <pic:cNvPr id="1" name=""/>
+                    <pic:cNvPr id="2036134497" name="Imagem 2036134497"/>
                     <pic:cNvPicPr/>
                   </pic:nvPicPr>
                   <pic:blipFill>
-                    <a:blip r:embed="rId38"/>
+                    <a:blip r:embed="rId38" cstate="print">
+                      <a:extLst>
+                        <a:ext uri="{28A0092B-C50C-407E-A947-70E740481C1C}">
+                          <a14:useLocalDpi xmlns:a14="http://schemas.microsoft.com/office/drawing/2010/main" val="0"/>
+                        </a:ext>
+                      </a:extLst>
+                    </a:blip>
                     <a:stretch>
                       <a:fillRect/>
                     </a:stretch>
@@ -6568,7 +6681,7 @@
                   <pic:spPr>
                     <a:xfrm>
                       <a:off x="0" y="0"/>
-                      <a:ext cx="3089910" cy="819150"/>
+                      <a:ext cx="3089910" cy="792416"/>
                     </a:xfrm>
                     <a:prstGeom prst="rect">
                       <a:avLst/>
@@ -6615,9 +6728,9 @@
         </w:rPr>
         <w:lastRenderedPageBreak/>
         <w:drawing>
-          <wp:inline distT="0" distB="0" distL="0" distR="0" wp14:anchorId="76FBF8D9" wp14:editId="2EB33043">
-            <wp:extent cx="3089910" cy="2785745"/>
-            <wp:effectExtent l="0" t="0" r="0" b="0"/>
+          <wp:inline distT="0" distB="0" distL="0" distR="0" wp14:anchorId="76FBF8D9" wp14:editId="312F27DA">
+            <wp:extent cx="3089910" cy="2780007"/>
+            <wp:effectExtent l="0" t="0" r="0" b="1905"/>
             <wp:docPr id="2036134498" name="Imagem 2036134498"/>
             <wp:cNvGraphicFramePr>
               <a:graphicFrameLocks xmlns:a="http://purl.oclc.org/ooxml/drawingml/main" noChangeAspect="1"/>
@@ -6626,11 +6739,17 @@
               <a:graphicData uri="http://purl.oclc.org/ooxml/drawingml/picture">
                 <pic:pic xmlns:pic="http://purl.oclc.org/ooxml/drawingml/picture">
                   <pic:nvPicPr>
-                    <pic:cNvPr id="1" name=""/>
+                    <pic:cNvPr id="2036134498" name="Imagem 2036134498"/>
                     <pic:cNvPicPr/>
                   </pic:nvPicPr>
                   <pic:blipFill>
-                    <a:blip r:embed="rId39"/>
+                    <a:blip r:embed="rId39">
+                      <a:extLst>
+                        <a:ext uri="{28A0092B-C50C-407E-A947-70E740481C1C}">
+                          <a14:useLocalDpi xmlns:a14="http://schemas.microsoft.com/office/drawing/2010/main" val="0"/>
+                        </a:ext>
+                      </a:extLst>
+                    </a:blip>
                     <a:stretch>
                       <a:fillRect/>
                     </a:stretch>
@@ -6638,7 +6757,7 @@
                   <pic:spPr>
                     <a:xfrm>
                       <a:off x="0" y="0"/>
-                      <a:ext cx="3089910" cy="2785745"/>
+                      <a:ext cx="3089910" cy="2780007"/>
                     </a:xfrm>
                     <a:prstGeom prst="rect">
                       <a:avLst/>
@@ -8133,13 +8252,7 @@
         <w:rPr>
           <w:lang w:val="pt-BR"/>
         </w:rPr>
-        <w:t>Uma arquitetura de controle para um robô quadrúpede com comportamento reflexivo de estabilidade</w:t>
-      </w:r>
-      <w:r>
-        <w:rPr>
-          <w:lang w:val="pt-BR"/>
-        </w:rPr>
-        <w:t>” [Online] Disponível:</w:t>
+        <w:t>Uma arquitetura de controle para um robô quadrúpede com comportamento reflexivo de estabilidade” [Online] Disponível:</w:t>
       </w:r>
       <w:r>
         <w:rPr>

</xml_diff>